<commit_message>
Fixing some of the articles
</commit_message>
<xml_diff>
--- a/Articles/2024/6-SASS-Or-SCSS/4 Nesting.docx
+++ b/Articles/2024/6-SASS-Or-SCSS/4 Nesting.docx
@@ -605,6 +605,30 @@
       <w:r>
         <w:lastRenderedPageBreak/>
         <w:t>This is how you Nest</w:t>
+      </w:r>
+    </w:p>
+    <w:p>
+      <w:r>
+        <w:t xml:space="preserve">Back to the </w:t>
+      </w:r>
+      <w:r>
+        <w:rPr>
+          <w:b/>
+          <w:bCs/>
+          <w:sz w:val="28"/>
+          <w:szCs w:val="28"/>
+        </w:rPr>
+        <w:t>main.SCSS</w:t>
+      </w:r>
+      <w:r>
+        <w:rPr>
+          <w:sz w:val="28"/>
+          <w:szCs w:val="28"/>
+        </w:rPr>
+        <w:t xml:space="preserve"> </w:t>
+      </w:r>
+      <w:r>
+        <w:t>file</w:t>
       </w:r>
     </w:p>
     <w:p>
@@ -1802,6 +1826,9 @@
         <w:lastRenderedPageBreak/>
         <w:t>Remember that with a class we also have to change it in the html to have a class attached to the paragraph.</w:t>
       </w:r>
+      <w:r>
+        <w:t xml:space="preserve"> Add the class of main__p to your paragraph tag.</w:t>
+      </w:r>
     </w:p>
     <w:p>
       <w:r>
@@ -3297,6 +3324,9 @@
     </w:p>
     <w:p>
       <w:r>
+        <w:rPr>
+          <w:noProof/>
+        </w:rPr>
         <w:drawing>
           <wp:inline distT="0" distB="0" distL="0" distR="0" wp14:anchorId="29695F51" wp14:editId="4A7A824A">
             <wp:extent cx="5734850" cy="3496163"/>

</xml_diff>